<commit_message>
hito de bd completo (?)
</commit_message>
<xml_diff>
--- a/2º Trimestre/Hito 2/BD_H2_2ºT_Alejandro_Cortés_Díaz.docx
+++ b/2º Trimestre/Hito 2/BD_H2_2ºT_Alejandro_Cortés_Díaz.docx
@@ -801,7 +801,7 @@
           <w:r>
             <w:fldChar w:fldCharType="separate"/>
           </w:r>
-          <w:hyperlink w:anchor="_Toc190077205" w:history="1">
+          <w:hyperlink w:anchor="_Toc190082688" w:history="1">
             <w:r>
               <w:rPr>
                 <w:rStyle w:val="Hipervnculo"/>
@@ -830,7 +830,7 @@
                 <w:noProof/>
                 <w:webHidden/>
               </w:rPr>
-              <w:instrText xml:space="preserve"> PAGEREF _Toc190077205 \h </w:instrText>
+              <w:instrText xml:space="preserve"> PAGEREF _Toc190082688 \h </w:instrText>
             </w:r>
             <w:r>
               <w:rPr>
@@ -874,7 +874,7 @@
               <w:lang w:eastAsia="es-ES"/>
             </w:rPr>
           </w:pPr>
-          <w:hyperlink w:anchor="_Toc190077206" w:history="1">
+          <w:hyperlink w:anchor="_Toc190082689" w:history="1">
             <w:r>
               <w:rPr>
                 <w:rStyle w:val="Hipervnculo"/>
@@ -920,7 +920,7 @@
                 <w:noProof/>
                 <w:webHidden/>
               </w:rPr>
-              <w:instrText xml:space="preserve"> PAGEREF _Toc190077206 \h </w:instrText>
+              <w:instrText xml:space="preserve"> PAGEREF _Toc190082689 \h </w:instrText>
             </w:r>
             <w:r>
               <w:rPr>
@@ -940,7 +940,7 @@
                 <w:noProof/>
                 <w:webHidden/>
               </w:rPr>
-              <w:t>3</w:t>
+              <w:t>2</w:t>
             </w:r>
             <w:r>
               <w:rPr>
@@ -964,7 +964,7 @@
               <w:lang w:eastAsia="es-ES"/>
             </w:rPr>
           </w:pPr>
-          <w:hyperlink w:anchor="_Toc190077207" w:history="1">
+          <w:hyperlink w:anchor="_Toc190082690" w:history="1">
             <w:r>
               <w:rPr>
                 <w:rStyle w:val="Hipervnculo"/>
@@ -1010,7 +1010,7 @@
                 <w:noProof/>
                 <w:webHidden/>
               </w:rPr>
-              <w:instrText xml:space="preserve"> PAGEREF _Toc190077207 \h </w:instrText>
+              <w:instrText xml:space="preserve"> PAGEREF _Toc190082690 \h </w:instrText>
             </w:r>
             <w:r>
               <w:rPr>
@@ -1053,7 +1053,7 @@
               <w:lang w:eastAsia="es-ES"/>
             </w:rPr>
           </w:pPr>
-          <w:hyperlink w:anchor="_Toc190077208" w:history="1">
+          <w:hyperlink w:anchor="_Toc190082691" w:history="1">
             <w:r>
               <w:rPr>
                 <w:rStyle w:val="Hipervnculo"/>
@@ -1082,7 +1082,7 @@
                 <w:noProof/>
                 <w:webHidden/>
               </w:rPr>
-              <w:instrText xml:space="preserve"> PAGEREF _Toc190077208 \h </w:instrText>
+              <w:instrText xml:space="preserve"> PAGEREF _Toc190082691 \h </w:instrText>
             </w:r>
             <w:r>
               <w:rPr>
@@ -1125,7 +1125,7 @@
               <w:lang w:eastAsia="es-ES"/>
             </w:rPr>
           </w:pPr>
-          <w:hyperlink w:anchor="_Toc190077209" w:history="1">
+          <w:hyperlink w:anchor="_Toc190082692" w:history="1">
             <w:r>
               <w:rPr>
                 <w:rStyle w:val="Hipervnculo"/>
@@ -1154,7 +1154,7 @@
                 <w:noProof/>
                 <w:webHidden/>
               </w:rPr>
-              <w:instrText xml:space="preserve"> PAGEREF _Toc190077209 \h </w:instrText>
+              <w:instrText xml:space="preserve"> PAGEREF _Toc190082692 \h </w:instrText>
             </w:r>
             <w:r>
               <w:rPr>
@@ -1197,7 +1197,7 @@
               <w:lang w:eastAsia="es-ES"/>
             </w:rPr>
           </w:pPr>
-          <w:hyperlink w:anchor="_Toc190077210" w:history="1">
+          <w:hyperlink w:anchor="_Toc190082693" w:history="1">
             <w:r>
               <w:rPr>
                 <w:rStyle w:val="Hipervnculo"/>
@@ -1226,7 +1226,7 @@
                 <w:noProof/>
                 <w:webHidden/>
               </w:rPr>
-              <w:instrText xml:space="preserve"> PAGEREF _Toc190077210 \h </w:instrText>
+              <w:instrText xml:space="preserve"> PAGEREF _Toc190082693 \h </w:instrText>
             </w:r>
             <w:r>
               <w:rPr>
@@ -1270,7 +1270,7 @@
               <w:lang w:eastAsia="es-ES"/>
             </w:rPr>
           </w:pPr>
-          <w:hyperlink w:anchor="_Toc190077211" w:history="1">
+          <w:hyperlink w:anchor="_Toc190082694" w:history="1">
             <w:r>
               <w:rPr>
                 <w:rStyle w:val="Hipervnculo"/>
@@ -1316,7 +1316,7 @@
                 <w:noProof/>
                 <w:webHidden/>
               </w:rPr>
-              <w:instrText xml:space="preserve"> PAGEREF _Toc190077211 \h </w:instrText>
+              <w:instrText xml:space="preserve"> PAGEREF _Toc190082694 \h </w:instrText>
             </w:r>
             <w:r>
               <w:rPr>
@@ -1360,7 +1360,7 @@
               <w:lang w:eastAsia="es-ES"/>
             </w:rPr>
           </w:pPr>
-          <w:hyperlink w:anchor="_Toc190077212" w:history="1">
+          <w:hyperlink w:anchor="_Toc190082695" w:history="1">
             <w:r>
               <w:rPr>
                 <w:rStyle w:val="Hipervnculo"/>
@@ -1406,7 +1406,7 @@
                 <w:noProof/>
                 <w:webHidden/>
               </w:rPr>
-              <w:instrText xml:space="preserve"> PAGEREF _Toc190077212 \h </w:instrText>
+              <w:instrText xml:space="preserve"> PAGEREF _Toc190082695 \h </w:instrText>
             </w:r>
             <w:r>
               <w:rPr>
@@ -1449,7 +1449,7 @@
               <w:lang w:eastAsia="es-ES"/>
             </w:rPr>
           </w:pPr>
-          <w:hyperlink w:anchor="_Toc190077213" w:history="1">
+          <w:hyperlink w:anchor="_Toc190082696" w:history="1">
             <w:r>
               <w:rPr>
                 <w:rStyle w:val="Hipervnculo"/>
@@ -1478,7 +1478,7 @@
                 <w:noProof/>
                 <w:webHidden/>
               </w:rPr>
-              <w:instrText xml:space="preserve"> PAGEREF _Toc190077213 \h </w:instrText>
+              <w:instrText xml:space="preserve"> PAGEREF _Toc190082696 \h </w:instrText>
             </w:r>
             <w:r>
               <w:rPr>
@@ -1521,7 +1521,7 @@
               <w:lang w:eastAsia="es-ES"/>
             </w:rPr>
           </w:pPr>
-          <w:hyperlink w:anchor="_Toc190077214" w:history="1">
+          <w:hyperlink w:anchor="_Toc190082697" w:history="1">
             <w:r>
               <w:rPr>
                 <w:rStyle w:val="Hipervnculo"/>
@@ -1549,7 +1549,7 @@
                 <w:noProof/>
                 <w:webHidden/>
               </w:rPr>
-              <w:instrText xml:space="preserve"> PAGEREF _Toc190077214 \h </w:instrText>
+              <w:instrText xml:space="preserve"> PAGEREF _Toc190082697 \h </w:instrText>
             </w:r>
             <w:r>
               <w:rPr>
@@ -1593,7 +1593,7 @@
               <w:lang w:eastAsia="es-ES"/>
             </w:rPr>
           </w:pPr>
-          <w:hyperlink w:anchor="_Toc190077215" w:history="1">
+          <w:hyperlink w:anchor="_Toc190082698" w:history="1">
             <w:r>
               <w:rPr>
                 <w:rStyle w:val="Hipervnculo"/>
@@ -1639,7 +1639,7 @@
                 <w:noProof/>
                 <w:webHidden/>
               </w:rPr>
-              <w:instrText xml:space="preserve"> PAGEREF _Toc190077215 \h </w:instrText>
+              <w:instrText xml:space="preserve"> PAGEREF _Toc190082698 \h </w:instrText>
             </w:r>
             <w:r>
               <w:rPr>
@@ -1683,7 +1683,7 @@
               <w:lang w:eastAsia="es-ES"/>
             </w:rPr>
           </w:pPr>
-          <w:hyperlink w:anchor="_Toc190077216" w:history="1">
+          <w:hyperlink w:anchor="_Toc190082699" w:history="1">
             <w:r>
               <w:rPr>
                 <w:rStyle w:val="Hipervnculo"/>
@@ -1729,7 +1729,7 @@
                 <w:noProof/>
                 <w:webHidden/>
               </w:rPr>
-              <w:instrText xml:space="preserve"> PAGEREF _Toc190077216 \h </w:instrText>
+              <w:instrText xml:space="preserve"> PAGEREF _Toc190082699 \h </w:instrText>
             </w:r>
             <w:r>
               <w:rPr>
@@ -1772,7 +1772,7 @@
               <w:lang w:eastAsia="es-ES"/>
             </w:rPr>
           </w:pPr>
-          <w:hyperlink w:anchor="_Toc190077217" w:history="1">
+          <w:hyperlink w:anchor="_Toc190082700" w:history="1">
             <w:r>
               <w:rPr>
                 <w:rStyle w:val="Hipervnculo"/>
@@ -1801,7 +1801,7 @@
                 <w:noProof/>
                 <w:webHidden/>
               </w:rPr>
-              <w:instrText xml:space="preserve"> PAGEREF _Toc190077217 \h </w:instrText>
+              <w:instrText xml:space="preserve"> PAGEREF _Toc190082700 \h </w:instrText>
             </w:r>
             <w:r>
               <w:rPr>
@@ -1844,7 +1844,7 @@
               <w:lang w:eastAsia="es-ES"/>
             </w:rPr>
           </w:pPr>
-          <w:hyperlink w:anchor="_Toc190077218" w:history="1">
+          <w:hyperlink w:anchor="_Toc190082701" w:history="1">
             <w:r>
               <w:rPr>
                 <w:rStyle w:val="Hipervnculo"/>
@@ -1873,7 +1873,7 @@
                 <w:noProof/>
                 <w:webHidden/>
               </w:rPr>
-              <w:instrText xml:space="preserve"> PAGEREF _Toc190077218 \h </w:instrText>
+              <w:instrText xml:space="preserve"> PAGEREF _Toc190082701 \h </w:instrText>
             </w:r>
             <w:r>
               <w:rPr>
@@ -1916,7 +1916,7 @@
               <w:lang w:eastAsia="es-ES"/>
             </w:rPr>
           </w:pPr>
-          <w:hyperlink w:anchor="_Toc190077219" w:history="1">
+          <w:hyperlink w:anchor="_Toc190082702" w:history="1">
             <w:r>
               <w:rPr>
                 <w:rStyle w:val="Hipervnculo"/>
@@ -1945,7 +1945,7 @@
                 <w:noProof/>
                 <w:webHidden/>
               </w:rPr>
-              <w:instrText xml:space="preserve"> PAGEREF _Toc190077219 \h </w:instrText>
+              <w:instrText xml:space="preserve"> PAGEREF _Toc190082702 \h </w:instrText>
             </w:r>
             <w:r>
               <w:rPr>
@@ -1988,7 +1988,7 @@
               <w:lang w:eastAsia="es-ES"/>
             </w:rPr>
           </w:pPr>
-          <w:hyperlink w:anchor="_Toc190077220" w:history="1">
+          <w:hyperlink w:anchor="_Toc190082703" w:history="1">
             <w:r>
               <w:rPr>
                 <w:rStyle w:val="Hipervnculo"/>
@@ -2017,7 +2017,7 @@
                 <w:noProof/>
                 <w:webHidden/>
               </w:rPr>
-              <w:instrText xml:space="preserve"> PAGEREF _Toc190077220 \h </w:instrText>
+              <w:instrText xml:space="preserve"> PAGEREF _Toc190082703 \h </w:instrText>
             </w:r>
             <w:r>
               <w:rPr>
@@ -2060,7 +2060,7 @@
               <w:lang w:eastAsia="es-ES"/>
             </w:rPr>
           </w:pPr>
-          <w:hyperlink w:anchor="_Toc190077221" w:history="1">
+          <w:hyperlink w:anchor="_Toc190082704" w:history="1">
             <w:r>
               <w:rPr>
                 <w:rStyle w:val="Hipervnculo"/>
@@ -2089,7 +2089,7 @@
                 <w:noProof/>
                 <w:webHidden/>
               </w:rPr>
-              <w:instrText xml:space="preserve"> PAGEREF _Toc190077221 \h </w:instrText>
+              <w:instrText xml:space="preserve"> PAGEREF _Toc190082704 \h </w:instrText>
             </w:r>
             <w:r>
               <w:rPr>
@@ -2133,7 +2133,7 @@
               <w:lang w:eastAsia="es-ES"/>
             </w:rPr>
           </w:pPr>
-          <w:hyperlink w:anchor="_Toc190077222" w:history="1">
+          <w:hyperlink w:anchor="_Toc190082705" w:history="1">
             <w:r>
               <w:rPr>
                 <w:rStyle w:val="Hipervnculo"/>
@@ -2179,7 +2179,7 @@
                 <w:noProof/>
                 <w:webHidden/>
               </w:rPr>
-              <w:instrText xml:space="preserve"> PAGEREF _Toc190077222 \h </w:instrText>
+              <w:instrText xml:space="preserve"> PAGEREF _Toc190082705 \h </w:instrText>
             </w:r>
             <w:r>
               <w:rPr>
@@ -2223,7 +2223,7 @@
               <w:lang w:eastAsia="es-ES"/>
             </w:rPr>
           </w:pPr>
-          <w:hyperlink w:anchor="_Toc190077223" w:history="1">
+          <w:hyperlink w:anchor="_Toc190082706" w:history="1">
             <w:r>
               <w:rPr>
                 <w:rStyle w:val="Hipervnculo"/>
@@ -2231,7 +2231,7 @@
                 <w:noProof/>
                 <w:lang w:eastAsia="es-ES"/>
               </w:rPr>
-              <w:t>6.</w:t>
+              <w:t>9.</w:t>
             </w:r>
             <w:r>
               <w:rPr>
@@ -2269,7 +2269,7 @@
                 <w:noProof/>
                 <w:webHidden/>
               </w:rPr>
-              <w:instrText xml:space="preserve"> PAGEREF _Toc190077223 \h </w:instrText>
+              <w:instrText xml:space="preserve"> PAGEREF _Toc190082706 \h </w:instrText>
             </w:r>
             <w:r>
               <w:rPr>
@@ -2304,7 +2304,7 @@
           <w:pPr>
             <w:pStyle w:val="TDC2"/>
             <w:tabs>
-              <w:tab w:val="left" w:pos="660"/>
+              <w:tab w:val="left" w:pos="880"/>
               <w:tab w:val="right" w:leader="dot" w:pos="8494"/>
             </w:tabs>
             <w:rPr>
@@ -2313,7 +2313,7 @@
               <w:lang w:eastAsia="es-ES"/>
             </w:rPr>
           </w:pPr>
-          <w:hyperlink w:anchor="_Toc190077224" w:history="1">
+          <w:hyperlink w:anchor="_Toc190082707" w:history="1">
             <w:r>
               <w:rPr>
                 <w:rStyle w:val="Hipervnculo"/>
@@ -2321,7 +2321,7 @@
                 <w:noProof/>
                 <w:lang w:eastAsia="es-ES"/>
               </w:rPr>
-              <w:t>7.</w:t>
+              <w:t>10.</w:t>
             </w:r>
             <w:r>
               <w:rPr>
@@ -2359,7 +2359,7 @@
                 <w:noProof/>
                 <w:webHidden/>
               </w:rPr>
-              <w:instrText xml:space="preserve"> PAGEREF _Toc190077224 \h </w:instrText>
+              <w:instrText xml:space="preserve"> PAGEREF _Toc190082707 \h </w:instrText>
             </w:r>
             <w:r>
               <w:rPr>
@@ -2402,7 +2402,7 @@
               <w:lang w:eastAsia="es-ES"/>
             </w:rPr>
           </w:pPr>
-          <w:hyperlink w:anchor="_Toc190077225" w:history="1">
+          <w:hyperlink w:anchor="_Toc190082708" w:history="1">
             <w:r>
               <w:rPr>
                 <w:rStyle w:val="Hipervnculo"/>
@@ -2432,7 +2432,7 @@
                 <w:noProof/>
                 <w:webHidden/>
               </w:rPr>
-              <w:instrText xml:space="preserve"> PAGEREF _Toc190077225 \h </w:instrText>
+              <w:instrText xml:space="preserve"> PAGEREF _Toc190082708 \h </w:instrText>
             </w:r>
             <w:r>
               <w:rPr>
@@ -2475,7 +2475,7 @@
               <w:lang w:eastAsia="es-ES"/>
             </w:rPr>
           </w:pPr>
-          <w:hyperlink w:anchor="_Toc190077226" w:history="1">
+          <w:hyperlink w:anchor="_Toc190082709" w:history="1">
             <w:r>
               <w:rPr>
                 <w:rStyle w:val="Hipervnculo"/>
@@ -2505,7 +2505,7 @@
                 <w:noProof/>
                 <w:webHidden/>
               </w:rPr>
-              <w:instrText xml:space="preserve"> PAGEREF _Toc190077226 \h </w:instrText>
+              <w:instrText xml:space="preserve"> PAGEREF _Toc190082709 \h </w:instrText>
             </w:r>
             <w:r>
               <w:rPr>
@@ -2548,31 +2548,6 @@
       </w:sdtContent>
     </w:sdt>
     <w:p/>
-    <w:p/>
-    <w:p/>
-    <w:p>
-      <w:pPr>
-        <w:spacing w:after="0" w:line="240" w:lineRule="auto"/>
-        <w:rPr>
-          <w:rFonts w:ascii="Times New Roman" w:eastAsia="Times New Roman" w:hAnsi="Times New Roman" w:cs="Times New Roman"/>
-          <w:sz w:val="24"/>
-          <w:szCs w:val="24"/>
-          <w:lang w:eastAsia="es-ES"/>
-        </w:rPr>
-      </w:pPr>
-    </w:p>
-    <w:p/>
-    <w:p/>
-    <w:p/>
-    <w:p/>
-    <w:p/>
-    <w:p/>
-    <w:p/>
-    <w:p/>
-    <w:p/>
-    <w:p/>
-    <w:p/>
-    <w:p/>
     <w:p>
       <w:pPr>
         <w:rPr>
@@ -2595,7 +2570,7 @@
           <w:lang w:eastAsia="es-ES"/>
         </w:rPr>
       </w:pPr>
-      <w:bookmarkStart w:id="0" w:name="_Toc190077205"/>
+      <w:bookmarkStart w:id="0" w:name="_Toc190082688"/>
       <w:r>
         <w:rPr>
           <w:rFonts w:ascii="Calisto MT" w:hAnsi="Calisto MT"/>
@@ -2603,6 +2578,7 @@
           <w:szCs w:val="36"/>
           <w:lang w:eastAsia="es-ES"/>
         </w:rPr>
+        <w:lastRenderedPageBreak/>
         <w:t xml:space="preserve">Programación con </w:t>
       </w:r>
       <w:proofErr w:type="spellStart"/>
@@ -2626,104 +2602,6 @@
         <w:t xml:space="preserve"> (5 puntos en total)</w:t>
       </w:r>
       <w:bookmarkEnd w:id="0"/>
-    </w:p>
-    <w:p>
-      <w:pPr>
-        <w:rPr>
-          <w:lang w:eastAsia="es-ES"/>
-        </w:rPr>
-      </w:pPr>
-    </w:p>
-    <w:p>
-      <w:pPr>
-        <w:rPr>
-          <w:lang w:eastAsia="es-ES"/>
-        </w:rPr>
-      </w:pPr>
-    </w:p>
-    <w:p>
-      <w:pPr>
-        <w:rPr>
-          <w:lang w:eastAsia="es-ES"/>
-        </w:rPr>
-      </w:pPr>
-    </w:p>
-    <w:p>
-      <w:pPr>
-        <w:rPr>
-          <w:lang w:eastAsia="es-ES"/>
-        </w:rPr>
-      </w:pPr>
-    </w:p>
-    <w:p>
-      <w:pPr>
-        <w:rPr>
-          <w:lang w:eastAsia="es-ES"/>
-        </w:rPr>
-      </w:pPr>
-    </w:p>
-    <w:p>
-      <w:pPr>
-        <w:rPr>
-          <w:lang w:eastAsia="es-ES"/>
-        </w:rPr>
-      </w:pPr>
-    </w:p>
-    <w:p>
-      <w:pPr>
-        <w:rPr>
-          <w:lang w:eastAsia="es-ES"/>
-        </w:rPr>
-      </w:pPr>
-    </w:p>
-    <w:p>
-      <w:pPr>
-        <w:rPr>
-          <w:lang w:eastAsia="es-ES"/>
-        </w:rPr>
-      </w:pPr>
-    </w:p>
-    <w:p>
-      <w:pPr>
-        <w:rPr>
-          <w:lang w:eastAsia="es-ES"/>
-        </w:rPr>
-      </w:pPr>
-    </w:p>
-    <w:p>
-      <w:pPr>
-        <w:rPr>
-          <w:lang w:eastAsia="es-ES"/>
-        </w:rPr>
-      </w:pPr>
-    </w:p>
-    <w:p>
-      <w:pPr>
-        <w:rPr>
-          <w:lang w:eastAsia="es-ES"/>
-        </w:rPr>
-      </w:pPr>
-    </w:p>
-    <w:p>
-      <w:pPr>
-        <w:rPr>
-          <w:lang w:eastAsia="es-ES"/>
-        </w:rPr>
-      </w:pPr>
-    </w:p>
-    <w:p>
-      <w:pPr>
-        <w:rPr>
-          <w:lang w:eastAsia="es-ES"/>
-        </w:rPr>
-      </w:pPr>
-    </w:p>
-    <w:p>
-      <w:pPr>
-        <w:rPr>
-          <w:lang w:eastAsia="es-ES"/>
-        </w:rPr>
-      </w:pPr>
     </w:p>
     <w:p/>
     <w:p>
@@ -2740,7 +2618,7 @@
           <w:lang w:eastAsia="es-ES"/>
         </w:rPr>
       </w:pPr>
-      <w:bookmarkStart w:id="1" w:name="_Toc190077206"/>
+      <w:bookmarkStart w:id="1" w:name="_Toc190082689"/>
       <w:r>
         <w:rPr>
           <w:rFonts w:ascii="Calisto MT" w:hAnsi="Calisto MT"/>
@@ -2748,7 +2626,6 @@
           <w:szCs w:val="32"/>
           <w:lang w:eastAsia="es-ES"/>
         </w:rPr>
-        <w:lastRenderedPageBreak/>
         <w:t>Crea una base de datos llamada triángulos.</w:t>
       </w:r>
       <w:bookmarkEnd w:id="1"/>
@@ -2916,7 +2793,7 @@
           <w:lang w:eastAsia="es-ES"/>
         </w:rPr>
       </w:pPr>
-      <w:bookmarkStart w:id="2" w:name="_Toc190077207"/>
+      <w:bookmarkStart w:id="2" w:name="_Toc190082690"/>
       <w:r>
         <w:rPr>
           <w:rFonts w:ascii="Calisto MT" w:hAnsi="Calisto MT"/>
@@ -2924,6 +2801,7 @@
           <w:szCs w:val="32"/>
           <w:lang w:eastAsia="es-ES"/>
         </w:rPr>
+        <w:lastRenderedPageBreak/>
         <w:t>Crea un procedimiento almacenado dentro de la base de datos triángulos que realice las siguientes acciones:</w:t>
       </w:r>
       <w:bookmarkEnd w:id="2"/>
@@ -2960,7 +2838,7 @@
           <w:lang w:eastAsia="es-ES"/>
         </w:rPr>
       </w:pPr>
-      <w:bookmarkStart w:id="3" w:name="_Toc190077208"/>
+      <w:bookmarkStart w:id="3" w:name="_Toc190082691"/>
       <w:r>
         <w:rPr>
           <w:rFonts w:ascii="Calisto MT" w:eastAsia="Times New Roman" w:hAnsi="Calisto MT"/>
@@ -2983,7 +2861,7 @@
           <w:lang w:eastAsia="es-ES"/>
         </w:rPr>
       </w:pPr>
-      <w:bookmarkStart w:id="4" w:name="_Toc190077209"/>
+      <w:bookmarkStart w:id="4" w:name="_Toc190082692"/>
       <w:r>
         <w:rPr>
           <w:rFonts w:ascii="Calisto MT" w:eastAsia="Times New Roman" w:hAnsi="Calisto MT"/>
@@ -3017,7 +2895,7 @@
           <w:lang w:eastAsia="es-ES"/>
         </w:rPr>
       </w:pPr>
-      <w:bookmarkStart w:id="5" w:name="_Toc190077210"/>
+      <w:bookmarkStart w:id="5" w:name="_Toc190082693"/>
       <w:r>
         <w:rPr>
           <w:rFonts w:ascii="Calisto MT" w:eastAsia="Times New Roman" w:hAnsi="Calisto MT"/>
@@ -3738,6 +3616,7 @@
           <w:szCs w:val="28"/>
           <w:lang w:eastAsia="es-ES"/>
         </w:rPr>
+        <w:lastRenderedPageBreak/>
         <w:t xml:space="preserve">-- Bucle </w:t>
       </w:r>
       <w:proofErr w:type="spellStart"/>
@@ -3904,7 +3783,6 @@
           <w:szCs w:val="28"/>
           <w:lang w:eastAsia="es-ES"/>
         </w:rPr>
-        <w:lastRenderedPageBreak/>
         <w:tab/>
       </w:r>
       <w:r>
@@ -4248,7 +4126,7 @@
           <w:lang w:eastAsia="es-ES"/>
         </w:rPr>
       </w:pPr>
-      <w:bookmarkStart w:id="6" w:name="_Toc190077211"/>
+      <w:bookmarkStart w:id="6" w:name="_Toc190082694"/>
       <w:r>
         <w:rPr>
           <w:rFonts w:ascii="Calisto MT" w:hAnsi="Calisto MT"/>
@@ -4328,7 +4206,18 @@
           <w:szCs w:val="28"/>
           <w:lang w:eastAsia="es-ES"/>
         </w:rPr>
-        <w:t>`@`</w:t>
+        <w:t>`</w:t>
+      </w:r>
+      <w:bookmarkStart w:id="7" w:name="_GoBack"/>
+      <w:bookmarkEnd w:id="7"/>
+      <w:r>
+        <w:rPr>
+          <w:rFonts w:ascii="Calisto MT" w:hAnsi="Calisto MT"/>
+          <w:sz w:val="28"/>
+          <w:szCs w:val="28"/>
+          <w:lang w:eastAsia="es-ES"/>
+        </w:rPr>
+        <w:t>@`</w:t>
       </w:r>
       <w:proofErr w:type="spellStart"/>
       <w:r>
@@ -5249,7 +5138,7 @@
           <w:lang w:eastAsia="es-ES"/>
         </w:rPr>
       </w:pPr>
-      <w:bookmarkStart w:id="7" w:name="_Toc190077212"/>
+      <w:bookmarkStart w:id="8" w:name="_Toc190082695"/>
       <w:r>
         <w:rPr>
           <w:rFonts w:ascii="Calisto MT" w:hAnsi="Calisto MT"/>
@@ -5259,7 +5148,7 @@
         </w:rPr>
         <w:t>Crea una función PL/SQL que reciba tres números enteros (los tres lados del triángulo) y retorne el perímetro de dicho triángulo (suma de los lados).</w:t>
       </w:r>
-      <w:bookmarkEnd w:id="7"/>
+      <w:bookmarkEnd w:id="8"/>
     </w:p>
     <w:p>
       <w:pPr>
@@ -5651,7 +5540,7 @@
           <w:lang w:eastAsia="es-ES"/>
         </w:rPr>
       </w:pPr>
-      <w:bookmarkStart w:id="8" w:name="_Toc190077213"/>
+      <w:bookmarkStart w:id="9" w:name="_Toc190082696"/>
       <w:r>
         <w:rPr>
           <w:rFonts w:ascii="Calisto MT" w:hAnsi="Calisto MT"/>
@@ -5661,7 +5550,7 @@
         </w:rPr>
         <w:t>5. Utiliza las dos funciones anteriores en una sentencia SELECT para obtener una relación de triángulos con el perímetro y el tipo.</w:t>
       </w:r>
-      <w:bookmarkEnd w:id="8"/>
+      <w:bookmarkEnd w:id="9"/>
     </w:p>
     <w:p>
       <w:pPr>
@@ -5773,7 +5662,7 @@
           <w:lang w:eastAsia="es-ES"/>
         </w:rPr>
       </w:pPr>
-      <w:bookmarkStart w:id="9" w:name="_Toc190077214"/>
+      <w:bookmarkStart w:id="10" w:name="_Toc190082697"/>
       <w:r>
         <w:rPr>
           <w:lang w:eastAsia="es-ES"/>
@@ -5794,7 +5683,7 @@
         </w:rPr>
         <w:t xml:space="preserve"> (5 puntos total)</w:t>
       </w:r>
-      <w:bookmarkEnd w:id="9"/>
+      <w:bookmarkEnd w:id="10"/>
     </w:p>
     <w:p>
       <w:pPr>
@@ -5817,7 +5706,7 @@
           <w:lang w:eastAsia="es-ES"/>
         </w:rPr>
       </w:pPr>
-      <w:bookmarkStart w:id="10" w:name="_Toc190077215"/>
+      <w:bookmarkStart w:id="11" w:name="_Toc190082698"/>
       <w:r>
         <w:rPr>
           <w:rFonts w:ascii="Calisto MT" w:hAnsi="Calisto MT"/>
@@ -5827,7 +5716,7 @@
         </w:rPr>
         <w:t>Crea una base de datos llamada triángulos.</w:t>
       </w:r>
-      <w:bookmarkEnd w:id="10"/>
+      <w:bookmarkEnd w:id="11"/>
     </w:p>
     <w:p>
       <w:pPr>
@@ -5912,7 +5801,7 @@
         </w:rPr>
         <w:t xml:space="preserve"> </w:t>
       </w:r>
-      <w:bookmarkStart w:id="11" w:name="_Toc190077216"/>
+      <w:bookmarkStart w:id="12" w:name="_Toc190082699"/>
       <w:r>
         <w:rPr>
           <w:rFonts w:ascii="Calisto MT" w:hAnsi="Calisto MT"/>
@@ -5931,7 +5820,7 @@
         </w:rPr>
         <w:t xml:space="preserve"> que realice las siguientes acciones:</w:t>
       </w:r>
-      <w:bookmarkEnd w:id="11"/>
+      <w:bookmarkEnd w:id="12"/>
     </w:p>
     <w:p>
       <w:pPr>
@@ -5955,7 +5844,7 @@
           <w:lang w:eastAsia="es-ES"/>
         </w:rPr>
       </w:pPr>
-      <w:bookmarkStart w:id="12" w:name="_Toc190077217"/>
+      <w:bookmarkStart w:id="13" w:name="_Toc190082700"/>
       <w:r>
         <w:rPr>
           <w:rFonts w:ascii="Calisto MT" w:hAnsi="Calisto MT"/>
@@ -5975,7 +5864,7 @@
         </w:rPr>
         <w:t>array</w:t>
       </w:r>
-      <w:bookmarkEnd w:id="12"/>
+      <w:bookmarkEnd w:id="13"/>
       <w:proofErr w:type="spellEnd"/>
     </w:p>
     <w:p>
@@ -5989,7 +5878,7 @@
           <w:lang w:eastAsia="es-ES"/>
         </w:rPr>
       </w:pPr>
-      <w:bookmarkStart w:id="13" w:name="_Toc190077218"/>
+      <w:bookmarkStart w:id="14" w:name="_Toc190082701"/>
       <w:r>
         <w:rPr>
           <w:rFonts w:ascii="Calisto MT" w:hAnsi="Calisto MT"/>
@@ -5999,7 +5888,7 @@
         </w:rPr>
         <w:t>donde se almacenarán los tres lados del triángulo. Si la tabla ya</w:t>
       </w:r>
-      <w:bookmarkEnd w:id="13"/>
+      <w:bookmarkEnd w:id="14"/>
     </w:p>
     <w:p>
       <w:pPr>
@@ -6012,7 +5901,7 @@
           <w:lang w:eastAsia="es-ES"/>
         </w:rPr>
       </w:pPr>
-      <w:bookmarkStart w:id="14" w:name="_Toc190077219"/>
+      <w:bookmarkStart w:id="15" w:name="_Toc190082702"/>
       <w:r>
         <w:rPr>
           <w:rFonts w:ascii="Calisto MT" w:hAnsi="Calisto MT"/>
@@ -6022,7 +5911,7 @@
         </w:rPr>
         <w:t>existe, se borrará y se volverá a crear de nuevo.</w:t>
       </w:r>
-      <w:bookmarkEnd w:id="14"/>
+      <w:bookmarkEnd w:id="15"/>
     </w:p>
     <w:p>
       <w:pPr>
@@ -6035,7 +5924,7 @@
           <w:lang w:eastAsia="es-ES"/>
         </w:rPr>
       </w:pPr>
-      <w:bookmarkStart w:id="15" w:name="_Toc190077220"/>
+      <w:bookmarkStart w:id="16" w:name="_Toc190082703"/>
       <w:r>
         <w:rPr>
           <w:rFonts w:ascii="Calisto MT" w:hAnsi="Calisto MT"/>
@@ -6045,7 +5934,7 @@
         </w:rPr>
         <w:t>b. Añade 20 filas a la tabla triangulo con valores al azar entre 1 y 5 para</w:t>
       </w:r>
-      <w:bookmarkEnd w:id="15"/>
+      <w:bookmarkEnd w:id="16"/>
     </w:p>
     <w:p>
       <w:pPr>
@@ -6058,7 +5947,7 @@
           <w:lang w:eastAsia="es-ES"/>
         </w:rPr>
       </w:pPr>
-      <w:bookmarkStart w:id="16" w:name="_Toc190077221"/>
+      <w:bookmarkStart w:id="17" w:name="_Toc190082704"/>
       <w:r>
         <w:rPr>
           <w:rFonts w:ascii="Calisto MT" w:hAnsi="Calisto MT"/>
@@ -6068,7 +5957,7 @@
         </w:rPr>
         <w:t>cada uno de los lados.</w:t>
       </w:r>
-      <w:bookmarkEnd w:id="16"/>
+      <w:bookmarkEnd w:id="17"/>
     </w:p>
     <w:p>
       <w:pPr>
@@ -6826,7 +6715,7 @@
           <w:lang w:eastAsia="es-ES"/>
         </w:rPr>
       </w:pPr>
-      <w:bookmarkStart w:id="17" w:name="_Toc190077222"/>
+      <w:bookmarkStart w:id="18" w:name="_Toc190082705"/>
       <w:r>
         <w:rPr>
           <w:rFonts w:ascii="Calisto MT" w:hAnsi="Calisto MT"/>
@@ -6866,7 +6755,7 @@
         </w:rPr>
         <w:t xml:space="preserve"> triángulo) y retorna una cadena indicando si el triángulo es Equilátero, Isósceles o Escaleno.</w:t>
       </w:r>
-      <w:bookmarkEnd w:id="17"/>
+      <w:bookmarkEnd w:id="18"/>
     </w:p>
     <w:p>
       <w:pPr>
@@ -7679,7 +7568,7 @@
         <w:pStyle w:val="Ttulo2"/>
         <w:numPr>
           <w:ilvl w:val="0"/>
-          <w:numId w:val="34"/>
+          <w:numId w:val="33"/>
         </w:numPr>
         <w:rPr>
           <w:rFonts w:ascii="Calisto MT" w:hAnsi="Calisto MT"/>
@@ -7698,7 +7587,7 @@
         <w:lastRenderedPageBreak/>
         <w:t xml:space="preserve"> </w:t>
       </w:r>
-      <w:bookmarkStart w:id="18" w:name="_Toc190077223"/>
+      <w:bookmarkStart w:id="19" w:name="_Toc190082706"/>
       <w:r>
         <w:rPr>
           <w:rFonts w:ascii="Calisto MT" w:hAnsi="Calisto MT"/>
@@ -7755,7 +7644,7 @@
         </w:rPr>
         <w:t xml:space="preserve"> (suma de los lados).</w:t>
       </w:r>
-      <w:bookmarkEnd w:id="18"/>
+      <w:bookmarkEnd w:id="19"/>
     </w:p>
     <w:p>
       <w:pPr>
@@ -8058,7 +7947,7 @@
         <w:pStyle w:val="Ttulo2"/>
         <w:numPr>
           <w:ilvl w:val="0"/>
-          <w:numId w:val="34"/>
+          <w:numId w:val="33"/>
         </w:numPr>
         <w:rPr>
           <w:rFonts w:ascii="Calisto MT" w:hAnsi="Calisto MT"/>
@@ -8067,7 +7956,7 @@
           <w:lang w:eastAsia="es-ES"/>
         </w:rPr>
       </w:pPr>
-      <w:bookmarkStart w:id="19" w:name="_Toc190077224"/>
+      <w:bookmarkStart w:id="20" w:name="_Toc190082707"/>
       <w:r>
         <w:rPr>
           <w:rFonts w:ascii="Calisto MT" w:hAnsi="Calisto MT"/>
@@ -8086,7 +7975,7 @@
         </w:rPr>
         <w:t xml:space="preserve"> una relación de triángulos (cada lado en una columna independiente) con el perímetro y el tipo.</w:t>
       </w:r>
-      <w:bookmarkEnd w:id="19"/>
+      <w:bookmarkEnd w:id="20"/>
     </w:p>
     <w:p>
       <w:pPr>
@@ -8417,7 +8306,7 @@
           <w:lang w:eastAsia="es-ES"/>
         </w:rPr>
       </w:pPr>
-      <w:bookmarkStart w:id="20" w:name="_Toc190077225"/>
+      <w:bookmarkStart w:id="21" w:name="_Toc190082708"/>
       <w:r>
         <w:rPr>
           <w:rFonts w:ascii="Calisto MT" w:eastAsia="Times New Roman" w:hAnsi="Calisto MT" w:cs="Times New Roman"/>
@@ -8429,7 +8318,7 @@
         <w:lastRenderedPageBreak/>
         <w:t>Enlace a GitHub</w:t>
       </w:r>
-      <w:bookmarkEnd w:id="20"/>
+      <w:bookmarkEnd w:id="21"/>
     </w:p>
     <w:p>
       <w:pPr>
@@ -8732,7 +8621,7 @@
           <w:szCs w:val="36"/>
         </w:rPr>
       </w:pPr>
-      <w:bookmarkStart w:id="21" w:name="_Toc190077226"/>
+      <w:bookmarkStart w:id="22" w:name="_Toc190082709"/>
       <w:r>
         <w:rPr>
           <w:rFonts w:ascii="Calisto MT" w:hAnsi="Calisto MT" w:cs="Times New Roman"/>
@@ -8745,7 +8634,7 @@
         <w:lastRenderedPageBreak/>
         <w:t>Bibliografía</w:t>
       </w:r>
-      <w:bookmarkEnd w:id="21"/>
+      <w:bookmarkEnd w:id="22"/>
     </w:p>
     <w:p>
       <w:pPr>
@@ -9751,7 +9640,7 @@
                                   <w:noProof/>
                                   <w:color w:val="808080" w:themeColor="text1" w:themeTint="7F"/>
                                 </w:rPr>
-                                <w:t>1</w:t>
+                                <w:t>21</w:t>
                               </w:r>
                               <w:r>
                                 <w:rPr>
@@ -9827,7 +9716,7 @@
                             <w:noProof/>
                             <w:color w:val="808080" w:themeColor="text1" w:themeTint="7F"/>
                           </w:rPr>
-                          <w:t>1</w:t>
+                          <w:t>21</w:t>
                         </w:r>
                         <w:r>
                           <w:rPr>
@@ -14724,7 +14613,7 @@
 </file>
 
 <file path=customXml/itemProps2.xml><?xml version="1.0" encoding="utf-8"?>
-<ds:datastoreItem xmlns:ds="http://schemas.openxmlformats.org/officeDocument/2006/customXml" ds:itemID="{BC53391A-CE8F-41A5-8CE1-CE4725CE9DBC}">
+<ds:datastoreItem xmlns:ds="http://schemas.openxmlformats.org/officeDocument/2006/customXml" ds:itemID="{01124B07-A61B-4BE9-98A8-FA061569C141}">
   <ds:schemaRefs>
     <ds:schemaRef ds:uri="http://schemas.openxmlformats.org/officeDocument/2006/bibliography"/>
   </ds:schemaRefs>

</xml_diff>